<commit_message>
Empece a agregar la separacion en percusion y armonico
</commit_message>
<xml_diff>
--- a/BPM_detector/Informe_BPM.docx
+++ b/BPM_detector/Informe_BPM.docx
@@ -336,6 +336,8 @@
         </w:rPr>
         <w:t>.</w:t>
       </w:r>
+      <w:bookmarkStart w:id="0" w:name="_GoBack"/>
+      <w:bookmarkEnd w:id="0"/>
     </w:p>
     <w:p>
       <w:pPr>
@@ -451,9 +453,6 @@
     <w:p>
       <w:pPr>
         <w:jc w:val="center"/>
-        <w:rPr>
-          <w:lang w:val="es-MX"/>
-        </w:rPr>
       </w:pPr>
       <m:oMathPara>
         <m:oMath>
@@ -487,9 +486,15 @@
           <m:r>
             <w:rPr>
               <w:rFonts w:ascii="Cambria Math" w:hAnsi="Cambria Math"/>
+            </w:rPr>
+            <m:t>=</m:t>
+          </m:r>
+          <m:r>
+            <w:rPr>
+              <w:rFonts w:ascii="Cambria Math" w:hAnsi="Cambria Math"/>
               <w:lang w:val="es-MX"/>
             </w:rPr>
-            <m:t>=αP</m:t>
+            <m:t>αP</m:t>
           </m:r>
           <m:d>
             <m:dPr>
@@ -512,7 +517,6 @@
               <m:r>
                 <w:rPr>
                   <w:rFonts w:ascii="Cambria Math" w:hAnsi="Cambria Math"/>
-                  <w:lang w:val="es-MX"/>
                 </w:rPr>
                 <m:t>-1</m:t>
               </m:r>
@@ -521,7 +525,6 @@
           <m:r>
             <w:rPr>
               <w:rFonts w:ascii="Cambria Math" w:hAnsi="Cambria Math"/>
-              <w:lang w:val="es-MX"/>
             </w:rPr>
             <m:t>+</m:t>
           </m:r>
@@ -539,23 +542,26 @@
               <m:r>
                 <w:rPr>
                   <w:rFonts w:ascii="Cambria Math" w:hAnsi="Cambria Math"/>
+                </w:rPr>
+                <m:t>1-</m:t>
+              </m:r>
+              <m:r>
+                <w:rPr>
+                  <w:rFonts w:ascii="Cambria Math" w:hAnsi="Cambria Math"/>
                   <w:lang w:val="es-MX"/>
                 </w:rPr>
-                <m:t>1-α</m:t>
+                <m:t>α</m:t>
               </m:r>
             </m:e>
           </m:d>
           <m:r>
             <w:rPr>
               <w:rFonts w:ascii="Cambria Math" w:hAnsi="Cambria Math"/>
-              <w:lang w:val="es-MX"/>
             </w:rPr>
             <m:t>.</m:t>
           </m:r>
-          <m:nary>
-            <m:naryPr>
-              <m:chr m:val="∑"/>
-              <m:limLoc m:val="undOvr"/>
+          <m:sSup>
+            <m:sSupPr>
               <m:ctrlPr>
                 <w:rPr>
                   <w:rFonts w:ascii="Cambria Math" w:hAnsi="Cambria Math"/>
@@ -563,28 +569,17 @@
                   <w:lang w:val="es-MX"/>
                 </w:rPr>
               </m:ctrlPr>
-            </m:naryPr>
-            <m:sub>
+            </m:sSupPr>
+            <m:e>
               <m:r>
                 <w:rPr>
                   <w:rFonts w:ascii="Cambria Math" w:hAnsi="Cambria Math"/>
                   <w:lang w:val="es-MX"/>
                 </w:rPr>
-                <m:t>i=0</m:t>
+                <m:t>(</m:t>
               </m:r>
-            </m:sub>
-            <m:sup>
-              <m:r>
-                <w:rPr>
-                  <w:rFonts w:ascii="Cambria Math" w:hAnsi="Cambria Math"/>
-                  <w:lang w:val="es-MX"/>
-                </w:rPr>
-                <m:t>M-1</m:t>
-              </m:r>
-            </m:sup>
-            <m:e>
-              <m:sSup>
-                <m:sSupPr>
+              <m:f>
+                <m:fPr>
                   <m:ctrlPr>
                     <w:rPr>
                       <w:rFonts w:ascii="Cambria Math" w:hAnsi="Cambria Math"/>
@@ -592,28 +587,109 @@
                       <w:lang w:val="es-MX"/>
                     </w:rPr>
                   </m:ctrlPr>
-                </m:sSupPr>
-                <m:e>
+                </m:fPr>
+                <m:num>
                   <m:r>
                     <w:rPr>
                       <w:rFonts w:ascii="Cambria Math" w:hAnsi="Cambria Math"/>
                       <w:lang w:val="es-MX"/>
                     </w:rPr>
-                    <m:t>x(i)</m:t>
+                    <m:t>1</m:t>
                   </m:r>
-                </m:e>
+                </m:num>
+                <m:den>
+                  <m:r>
+                    <w:rPr>
+                      <w:rFonts w:ascii="Cambria Math" w:hAnsi="Cambria Math"/>
+                      <w:lang w:val="es-MX"/>
+                    </w:rPr>
+                    <m:t>M</m:t>
+                  </m:r>
+                </m:den>
+              </m:f>
+              <m:nary>
+                <m:naryPr>
+                  <m:chr m:val="∑"/>
+                  <m:limLoc m:val="undOvr"/>
+                  <m:ctrlPr>
+                    <w:rPr>
+                      <w:rFonts w:ascii="Cambria Math" w:hAnsi="Cambria Math"/>
+                      <w:i/>
+                      <w:lang w:val="es-MX"/>
+                    </w:rPr>
+                  </m:ctrlPr>
+                </m:naryPr>
+                <m:sub>
+                  <m:r>
+                    <w:rPr>
+                      <w:rFonts w:ascii="Cambria Math" w:hAnsi="Cambria Math"/>
+                      <w:lang w:val="es-MX"/>
+                    </w:rPr>
+                    <m:t>i=0</m:t>
+                  </m:r>
+                </m:sub>
                 <m:sup>
                   <m:r>
                     <w:rPr>
                       <w:rFonts w:ascii="Cambria Math" w:hAnsi="Cambria Math"/>
                       <w:lang w:val="es-MX"/>
                     </w:rPr>
-                    <m:t>2</m:t>
+                    <m:t>M-1</m:t>
                   </m:r>
                 </m:sup>
-              </m:sSup>
+                <m:e>
+                  <m:sSup>
+                    <m:sSupPr>
+                      <m:ctrlPr>
+                        <w:rPr>
+                          <w:rFonts w:ascii="Cambria Math" w:hAnsi="Cambria Math"/>
+                          <w:i/>
+                          <w:lang w:val="es-MX"/>
+                        </w:rPr>
+                      </m:ctrlPr>
+                    </m:sSupPr>
+                    <m:e>
+                      <m:r>
+                        <w:rPr>
+                          <w:rFonts w:ascii="Cambria Math" w:hAnsi="Cambria Math"/>
+                          <w:lang w:val="es-MX"/>
+                        </w:rPr>
+                        <m:t>x(i)</m:t>
+                      </m:r>
+                    </m:e>
+                    <m:sup>
+                      <m:r>
+                        <w:rPr>
+                          <w:rFonts w:ascii="Cambria Math" w:hAnsi="Cambria Math"/>
+                          <w:lang w:val="es-MX"/>
+                        </w:rPr>
+                        <m:t>2</m:t>
+                      </m:r>
+                    </m:sup>
+                  </m:sSup>
+                </m:e>
+              </m:nary>
+              <m:r>
+                <m:rPr>
+                  <m:sty m:val="p"/>
+                </m:rPr>
+                <w:rPr>
+                  <w:rFonts w:ascii="Cambria Math" w:hAnsi="Cambria Math"/>
+                  <w:lang w:val="es-MX"/>
+                </w:rPr>
+                <m:t>)</m:t>
+              </m:r>
             </m:e>
-          </m:nary>
+            <m:sup>
+              <m:r>
+                <w:rPr>
+                  <w:rFonts w:ascii="Cambria Math" w:hAnsi="Cambria Math"/>
+                  <w:lang w:val="es-MX"/>
+                </w:rPr>
+                <m:t>2</m:t>
+              </m:r>
+            </m:sup>
+          </m:sSup>
         </m:oMath>
       </m:oMathPara>
     </w:p>
@@ -1100,19 +1176,7 @@
         <w:rPr>
           <w:lang w:val="es-MX"/>
         </w:rPr>
-        <w:t xml:space="preserve">Debido a que solo nos interesa el rango </w:t>
-      </w:r>
-      <w:r>
-        <w:rPr>
-          <w:lang w:val="es-MX"/>
-        </w:rPr>
-        <w:t>60 ≤ BPM ≤ 180</w:t>
-      </w:r>
-      <w:r>
-        <w:rPr>
-          <w:lang w:val="es-MX"/>
-        </w:rPr>
-        <w:t>.</w:t>
+        <w:t>Debido a que solo nos interesa el rango 60 ≤ BPM ≤ 180.</w:t>
       </w:r>
       <w:r>
         <w:rPr>
@@ -1398,7 +1462,21 @@
         <w:rPr>
           <w:lang w:val="es-MX"/>
         </w:rPr>
-        <w:t xml:space="preserve"> próximo.</w:t>
+        <w:t xml:space="preserve"> próximo. Se busca el </w:t>
+      </w:r>
+      <w:proofErr w:type="spellStart"/>
+      <w:r>
+        <w:rPr>
+          <w:lang w:val="es-MX"/>
+        </w:rPr>
+        <w:t>bin</w:t>
+      </w:r>
+      <w:proofErr w:type="spellEnd"/>
+      <w:r>
+        <w:rPr>
+          <w:lang w:val="es-MX"/>
+        </w:rPr>
+        <w:t xml:space="preserve"> dentro del rango definido para el cual la señal toma su máximo valor y se estima que su BPM asociado es el BPM del bloque.</w:t>
       </w:r>
     </w:p>
     <w:p>
@@ -1640,6 +1718,7 @@
           <w:sz w:val="16"/>
           <w:szCs w:val="16"/>
         </w:rPr>
+        <w:lastRenderedPageBreak/>
         <w:t xml:space="preserve">          </w:t>
       </w:r>
       <w:proofErr w:type="spellStart"/>
@@ -1755,8 +1834,6 @@
         </w:rPr>
         <w:t>, 2014.</w:t>
       </w:r>
-      <w:bookmarkStart w:id="0" w:name="_GoBack"/>
-      <w:bookmarkEnd w:id="0"/>
       <w:r>
         <w:rPr>
           <w:sz w:val="16"/>
@@ -1836,7 +1913,7 @@
       <w:rPr>
         <w:noProof/>
       </w:rPr>
-      <w:t>1</w:t>
+      <w:t>2</w:t>
     </w:r>
     <w:r>
       <w:fldChar w:fldCharType="end"/>
@@ -3288,6 +3365,50 @@
     <w:lsdException w:name="Subtitle" w:qFormat="1"/>
     <w:lsdException w:name="Strong" w:qFormat="1"/>
     <w:lsdException w:name="Emphasis" w:qFormat="1"/>
+    <w:lsdException w:name="Normal Table" w:semiHidden="1" w:unhideWhenUsed="1"/>
+    <w:lsdException w:name="Table Simple 1" w:semiHidden="1" w:unhideWhenUsed="1"/>
+    <w:lsdException w:name="Table Simple 2" w:semiHidden="1" w:unhideWhenUsed="1"/>
+    <w:lsdException w:name="Table Simple 3" w:semiHidden="1" w:unhideWhenUsed="1"/>
+    <w:lsdException w:name="Table Classic 1" w:semiHidden="1" w:unhideWhenUsed="1"/>
+    <w:lsdException w:name="Table Classic 2" w:semiHidden="1" w:unhideWhenUsed="1"/>
+    <w:lsdException w:name="Table Classic 3" w:semiHidden="1" w:unhideWhenUsed="1"/>
+    <w:lsdException w:name="Table Classic 4" w:semiHidden="1" w:unhideWhenUsed="1"/>
+    <w:lsdException w:name="Table Colorful 1" w:semiHidden="1" w:unhideWhenUsed="1"/>
+    <w:lsdException w:name="Table Colorful 2" w:semiHidden="1" w:unhideWhenUsed="1"/>
+    <w:lsdException w:name="Table Colorful 3" w:semiHidden="1" w:unhideWhenUsed="1"/>
+    <w:lsdException w:name="Table Columns 1" w:semiHidden="1" w:unhideWhenUsed="1"/>
+    <w:lsdException w:name="Table Columns 2" w:semiHidden="1" w:unhideWhenUsed="1"/>
+    <w:lsdException w:name="Table Columns 3" w:semiHidden="1" w:unhideWhenUsed="1"/>
+    <w:lsdException w:name="Table Columns 4" w:semiHidden="1" w:unhideWhenUsed="1"/>
+    <w:lsdException w:name="Table Columns 5" w:semiHidden="1" w:unhideWhenUsed="1"/>
+    <w:lsdException w:name="Table Grid 1" w:semiHidden="1" w:unhideWhenUsed="1"/>
+    <w:lsdException w:name="Table Grid 2" w:semiHidden="1" w:unhideWhenUsed="1"/>
+    <w:lsdException w:name="Table Grid 3" w:semiHidden="1" w:unhideWhenUsed="1"/>
+    <w:lsdException w:name="Table Grid 4" w:semiHidden="1" w:unhideWhenUsed="1"/>
+    <w:lsdException w:name="Table Grid 5" w:semiHidden="1" w:unhideWhenUsed="1"/>
+    <w:lsdException w:name="Table Grid 6" w:semiHidden="1" w:unhideWhenUsed="1"/>
+    <w:lsdException w:name="Table Grid 7" w:semiHidden="1" w:unhideWhenUsed="1"/>
+    <w:lsdException w:name="Table Grid 8" w:semiHidden="1" w:unhideWhenUsed="1"/>
+    <w:lsdException w:name="Table List 1" w:semiHidden="1" w:unhideWhenUsed="1"/>
+    <w:lsdException w:name="Table List 2" w:semiHidden="1" w:unhideWhenUsed="1"/>
+    <w:lsdException w:name="Table List 3" w:semiHidden="1" w:unhideWhenUsed="1"/>
+    <w:lsdException w:name="Table List 4" w:semiHidden="1" w:unhideWhenUsed="1"/>
+    <w:lsdException w:name="Table List 5" w:semiHidden="1" w:unhideWhenUsed="1"/>
+    <w:lsdException w:name="Table List 6" w:semiHidden="1" w:unhideWhenUsed="1"/>
+    <w:lsdException w:name="Table List 7" w:semiHidden="1" w:unhideWhenUsed="1"/>
+    <w:lsdException w:name="Table List 8" w:semiHidden="1" w:unhideWhenUsed="1"/>
+    <w:lsdException w:name="Table 3D effects 1" w:semiHidden="1" w:unhideWhenUsed="1"/>
+    <w:lsdException w:name="Table 3D effects 2" w:semiHidden="1" w:unhideWhenUsed="1"/>
+    <w:lsdException w:name="Table 3D effects 3" w:semiHidden="1" w:unhideWhenUsed="1"/>
+    <w:lsdException w:name="Table Contemporary" w:semiHidden="1" w:unhideWhenUsed="1"/>
+    <w:lsdException w:name="Table Elegant" w:semiHidden="1" w:unhideWhenUsed="1"/>
+    <w:lsdException w:name="Table Professional" w:semiHidden="1" w:unhideWhenUsed="1"/>
+    <w:lsdException w:name="Table Subtle 1" w:semiHidden="1" w:unhideWhenUsed="1"/>
+    <w:lsdException w:name="Table Subtle 2" w:semiHidden="1" w:unhideWhenUsed="1"/>
+    <w:lsdException w:name="Table Web 1" w:semiHidden="1" w:unhideWhenUsed="1"/>
+    <w:lsdException w:name="Table Web 2" w:semiHidden="1" w:unhideWhenUsed="1"/>
+    <w:lsdException w:name="Table Web 3" w:semiHidden="1" w:unhideWhenUsed="1"/>
+    <w:lsdException w:name="Table Theme" w:semiHidden="1" w:unhideWhenUsed="1"/>
     <w:lsdException w:name="Placeholder Text" w:semiHidden="1" w:uiPriority="99"/>
     <w:lsdException w:name="No Spacing" w:uiPriority="1" w:qFormat="1"/>
     <w:lsdException w:name="Light Shading" w:uiPriority="60"/>
@@ -3685,11 +3806,15 @@
   </w:style>
   <w:style w:type="character" w:default="1" w:styleId="Fuentedeprrafopredeter">
     <w:name w:val="Default Paragraph Font"/>
+    <w:uiPriority w:val="1"/>
     <w:semiHidden/>
+    <w:unhideWhenUsed/>
   </w:style>
   <w:style w:type="table" w:default="1" w:styleId="Tablanormal">
     <w:name w:val="Normal Table"/>
+    <w:uiPriority w:val="99"/>
     <w:semiHidden/>
+    <w:unhideWhenUsed/>
     <w:tblPr>
       <w:tblInd w:w="0" w:type="dxa"/>
       <w:tblCellMar>
@@ -3702,7 +3827,9 @@
   </w:style>
   <w:style w:type="numbering" w:default="1" w:styleId="Sinlista">
     <w:name w:val="No List"/>
+    <w:uiPriority w:val="99"/>
     <w:semiHidden/>
+    <w:unhideWhenUsed/>
   </w:style>
   <w:style w:type="paragraph" w:customStyle="1" w:styleId="Abstract">
     <w:name w:val="Abstract"/>

</xml_diff>

<commit_message>
Faltan resultados enbpm y separador
</commit_message>
<xml_diff>
--- a/BPM_detector/Informe_BPM.docx
+++ b/BPM_detector/Informe_BPM.docx
@@ -336,8 +336,6 @@
         </w:rPr>
         <w:t>.</w:t>
       </w:r>
-      <w:bookmarkStart w:id="0" w:name="_GoBack"/>
-      <w:bookmarkEnd w:id="0"/>
     </w:p>
     <w:p>
       <w:pPr>
@@ -359,49 +357,62 @@
         <w:rPr>
           <w:lang w:val="es-MX"/>
         </w:rPr>
-        <w:t xml:space="preserve">Primero se divide y analiza la señal de a un numero de </w:t>
-      </w:r>
-      <w:r>
-        <w:rPr>
-          <w:lang w:val="es-MX"/>
-        </w:rPr>
-        <w:t>bloques</w:t>
-      </w:r>
-      <w:r>
-        <w:rPr>
-          <w:lang w:val="es-MX"/>
-        </w:rPr>
-        <w:t xml:space="preserve"> determinado (</w:t>
-      </w:r>
-      <w:r>
-        <w:rPr>
-          <w:lang w:val="es-MX"/>
-        </w:rPr>
-        <w:t>se eligieron 2048 bloques para esta implementación</w:t>
-      </w:r>
-      <w:r>
-        <w:rPr>
-          <w:lang w:val="es-MX"/>
-        </w:rPr>
-        <w:t>)</w:t>
-      </w:r>
-      <w:r>
-        <w:rPr>
-          <w:lang w:val="es-MX"/>
-        </w:rPr>
-        <w:t xml:space="preserve">, cada bloque tiene un </w:t>
-      </w:r>
-      <w:r>
-        <w:rPr>
-          <w:lang w:val="es-MX"/>
-        </w:rPr>
-        <w:t>número</w:t>
-      </w:r>
-      <w:r>
-        <w:rPr>
-          <w:lang w:val="es-MX"/>
-        </w:rPr>
-        <w:t xml:space="preserve"> determinado de muestras de audio. El número de muestras de audio por bloque es un parámetro del algoritmo (por default tomamos 280 muestras de audio por bloque).</w:t>
+        <w:t xml:space="preserve">El algoritmo puede ser implementado en tiempo real por lo que se ejecuta cada vez que se obtienen un numero </w:t>
+      </w:r>
+      <w:r>
+        <w:rPr>
+          <w:lang w:val="es-MX"/>
+        </w:rPr>
+        <w:t>M</w:t>
+      </w:r>
+      <w:r>
+        <w:rPr>
+          <w:lang w:val="es-MX"/>
+        </w:rPr>
+        <w:t xml:space="preserve"> de muestras de audio. Para nuestra implementación utilizamos por default </w:t>
+      </w:r>
+      <w:r>
+        <w:rPr>
+          <w:lang w:val="es-MX"/>
+        </w:rPr>
+        <w:t>M</w:t>
+      </w:r>
+      <w:r>
+        <w:rPr>
+          <w:lang w:val="es-MX"/>
+        </w:rPr>
+        <w:t>=375.</w:t>
+      </w:r>
+    </w:p>
+    <w:p>
+      <w:pPr>
+        <w:rPr>
+          <w:lang w:val="es-MX"/>
+        </w:rPr>
+      </w:pPr>
+      <w:r>
+        <w:rPr>
+          <w:lang w:val="es-MX"/>
+        </w:rPr>
+        <w:t xml:space="preserve">Estas </w:t>
+      </w:r>
+      <w:r>
+        <w:rPr>
+          <w:lang w:val="es-MX"/>
+        </w:rPr>
+        <w:t>M</w:t>
+      </w:r>
+      <w:r>
+        <w:rPr>
+          <w:lang w:val="es-MX"/>
+        </w:rPr>
+        <w:t xml:space="preserve"> muestras de audio se </w:t>
+      </w:r>
+      <w:r>
+        <w:rPr>
+          <w:lang w:val="es-MX"/>
+        </w:rPr>
+        <w:t>denominará bloque y funciona como uno de los parámetros del algoritmo.</w:t>
       </w:r>
     </w:p>
     <w:p>
@@ -441,7 +452,19 @@
         <w:rPr>
           <w:lang w:val="es-MX"/>
         </w:rPr>
-        <w:t>Para cada uno de estos bloques de 280 muestras, se calcula un único valor de potencia que se almacena en memoria.</w:t>
+        <w:t xml:space="preserve">Para cada uno de estos bloques de </w:t>
+      </w:r>
+      <w:r>
+        <w:rPr>
+          <w:lang w:val="es-MX"/>
+        </w:rPr>
+        <w:t>M</w:t>
+      </w:r>
+      <w:r>
+        <w:rPr>
+          <w:lang w:val="es-MX"/>
+        </w:rPr>
+        <w:t xml:space="preserve"> muestras, se calcula un único valor de potencia que se almacena en memoria.</w:t>
       </w:r>
       <w:r>
         <w:rPr>
@@ -769,6 +792,19 @@
           <w:lang w:val="es-MX"/>
         </w:rPr>
       </w:pPr>
+      <w:r>
+        <w:rPr>
+          <w:lang w:val="es-MX"/>
+        </w:rPr>
+        <w:t>El arreglo donde se almacenan los valores de potencia tiene un límite máximo de N valores. Cuándo se excede este máximo se descarta el valor más viejo y se desplazan todos los valores para hacer lugar al valor mas reciente.</w:t>
+      </w:r>
+    </w:p>
+    <w:p>
+      <w:pPr>
+        <w:rPr>
+          <w:lang w:val="es-MX"/>
+        </w:rPr>
+      </w:pPr>
     </w:p>
     <w:p>
       <w:pPr>
@@ -798,13 +834,19 @@
         <w:rPr>
           <w:lang w:val="es-MX"/>
         </w:rPr>
-        <w:t>Una vez que se tienen 2048 valores de potencia almacenados, lo que quiere decir que se procesaron 2048 bloques de 280 muestras de</w:t>
-      </w:r>
-      <w:r>
-        <w:rPr>
-          <w:lang w:val="es-MX"/>
-        </w:rPr>
-        <w:t xml:space="preserve"> audio cada uno, se </w:t>
+        <w:t xml:space="preserve">Una vez que se </w:t>
+      </w:r>
+      <w:r>
+        <w:rPr>
+          <w:lang w:val="es-MX"/>
+        </w:rPr>
+        <w:t>calculó el valor de potencia</w:t>
+      </w:r>
+      <w:r>
+        <w:rPr>
+          <w:lang w:val="es-MX"/>
+        </w:rPr>
+        <w:t xml:space="preserve"> se </w:t>
       </w:r>
       <w:r>
         <w:rPr>
@@ -868,7 +910,19 @@
         <w:rPr>
           <w:lang w:val="es-MX"/>
         </w:rPr>
-        <w:t>).</w:t>
+        <w:t>)</w:t>
+      </w:r>
+      <w:r>
+        <w:rPr>
+          <w:lang w:val="es-MX"/>
+        </w:rPr>
+        <w:t xml:space="preserve"> a los N valores de potencia</w:t>
+      </w:r>
+      <w:r>
+        <w:rPr>
+          <w:lang w:val="es-MX"/>
+        </w:rPr>
+        <w:t>.</w:t>
       </w:r>
     </w:p>
     <w:p>
@@ -1101,7 +1155,7 @@
                   <w:rFonts w:ascii="Cambria Math" w:hAnsi="Cambria Math"/>
                   <w:lang w:val="es-MX"/>
                 </w:rPr>
-                <m:t>2048</m:t>
+                <m:t>N</m:t>
               </m:r>
             </m:den>
           </m:f>
@@ -1489,32 +1543,1714 @@
     <w:p>
       <w:pPr>
         <w:pStyle w:val="Ttulo2"/>
-        <w:rPr>
-          <w:highlight w:val="yellow"/>
-        </w:rPr>
       </w:pPr>
       <w:proofErr w:type="spellStart"/>
       <w:r>
-        <w:rPr>
-          <w:highlight w:val="yellow"/>
-        </w:rPr>
         <w:t>Implementacion</w:t>
       </w:r>
       <w:proofErr w:type="spellEnd"/>
       <w:r>
-        <w:rPr>
-          <w:highlight w:val="yellow"/>
-        </w:rPr>
         <w:t xml:space="preserve"> y </w:t>
       </w:r>
       <w:proofErr w:type="spellStart"/>
       <w:r>
-        <w:rPr>
-          <w:highlight w:val="yellow"/>
-        </w:rPr>
         <w:t>resultados</w:t>
       </w:r>
       <w:proofErr w:type="spellEnd"/>
+    </w:p>
+    <w:p>
+      <w:pPr>
+        <w:rPr>
+          <w:lang w:val="es-MX"/>
+        </w:rPr>
+      </w:pPr>
+      <w:r>
+        <w:rPr>
+          <w:lang w:val="es-MX"/>
+        </w:rPr>
+        <w:t xml:space="preserve">El algoritmo fue implementado en </w:t>
+      </w:r>
+      <w:proofErr w:type="spellStart"/>
+      <w:r>
+        <w:rPr>
+          <w:lang w:val="es-MX"/>
+        </w:rPr>
+        <w:t>python</w:t>
+      </w:r>
+      <w:proofErr w:type="spellEnd"/>
+      <w:r>
+        <w:rPr>
+          <w:lang w:val="es-MX"/>
+        </w:rPr>
+        <w:t xml:space="preserve"> utilizando dos canciones distintas y variando los parámetros a fin de ver el impacto en el resultado final. Para el cálculo del promedio </w:t>
+      </w:r>
+      <w:r>
+        <w:rPr>
+          <w:lang w:val="es-MX"/>
+        </w:rPr>
+        <w:lastRenderedPageBreak/>
+        <w:t>(</w:t>
+      </w:r>
+      <m:oMath>
+        <m:f>
+          <m:fPr>
+            <m:ctrlPr>
+              <w:rPr>
+                <w:rFonts w:ascii="Cambria Math" w:hAnsi="Cambria Math"/>
+                <w:i/>
+                <w:lang w:val="es-MX"/>
+              </w:rPr>
+            </m:ctrlPr>
+          </m:fPr>
+          <m:num>
+            <m:r>
+              <w:rPr>
+                <w:rFonts w:ascii="Cambria Math" w:hAnsi="Cambria Math"/>
+                <w:lang w:val="es-MX"/>
+              </w:rPr>
+              <m:t>1</m:t>
+            </m:r>
+          </m:num>
+          <m:den>
+            <m:r>
+              <w:rPr>
+                <w:rFonts w:ascii="Cambria Math" w:hAnsi="Cambria Math"/>
+                <w:lang w:val="es-MX"/>
+              </w:rPr>
+              <m:t>M</m:t>
+            </m:r>
+          </m:den>
+        </m:f>
+        <m:nary>
+          <m:naryPr>
+            <m:chr m:val="∑"/>
+            <m:limLoc m:val="undOvr"/>
+            <m:ctrlPr>
+              <w:rPr>
+                <w:rFonts w:ascii="Cambria Math" w:hAnsi="Cambria Math"/>
+                <w:i/>
+                <w:lang w:val="es-MX"/>
+              </w:rPr>
+            </m:ctrlPr>
+          </m:naryPr>
+          <m:sub>
+            <m:r>
+              <w:rPr>
+                <w:rFonts w:ascii="Cambria Math" w:hAnsi="Cambria Math"/>
+                <w:lang w:val="es-MX"/>
+              </w:rPr>
+              <m:t>i=0</m:t>
+            </m:r>
+          </m:sub>
+          <m:sup>
+            <m:r>
+              <w:rPr>
+                <w:rFonts w:ascii="Cambria Math" w:hAnsi="Cambria Math"/>
+                <w:lang w:val="es-MX"/>
+              </w:rPr>
+              <m:t>M-1</m:t>
+            </m:r>
+          </m:sup>
+          <m:e>
+            <m:sSup>
+              <m:sSupPr>
+                <m:ctrlPr>
+                  <w:rPr>
+                    <w:rFonts w:ascii="Cambria Math" w:hAnsi="Cambria Math"/>
+                    <w:i/>
+                    <w:lang w:val="es-MX"/>
+                  </w:rPr>
+                </m:ctrlPr>
+              </m:sSupPr>
+              <m:e>
+                <m:r>
+                  <w:rPr>
+                    <w:rFonts w:ascii="Cambria Math" w:hAnsi="Cambria Math"/>
+                    <w:lang w:val="es-MX"/>
+                  </w:rPr>
+                  <m:t>x(i)</m:t>
+                </m:r>
+              </m:e>
+              <m:sup>
+                <m:r>
+                  <w:rPr>
+                    <w:rFonts w:ascii="Cambria Math" w:hAnsi="Cambria Math"/>
+                    <w:lang w:val="es-MX"/>
+                  </w:rPr>
+                  <m:t>2</m:t>
+                </m:r>
+              </m:sup>
+            </m:sSup>
+          </m:e>
+        </m:nary>
+      </m:oMath>
+      <w:r>
+        <w:rPr>
+          <w:lang w:val="es-MX"/>
+        </w:rPr>
+        <w:t xml:space="preserve">) se </w:t>
+      </w:r>
+      <w:r>
+        <w:rPr>
+          <w:lang w:val="es-MX"/>
+        </w:rPr>
+        <w:t>utilizó la función ‘</w:t>
+      </w:r>
+      <w:proofErr w:type="spellStart"/>
+      <w:r>
+        <w:rPr>
+          <w:lang w:val="es-MX"/>
+        </w:rPr>
+        <w:t>fftconvolve</w:t>
+      </w:r>
+      <w:proofErr w:type="spellEnd"/>
+      <w:r>
+        <w:rPr>
+          <w:lang w:val="es-MX"/>
+        </w:rPr>
+        <w:t xml:space="preserve">’ del paquete </w:t>
+      </w:r>
+      <w:proofErr w:type="spellStart"/>
+      <w:r>
+        <w:rPr>
+          <w:lang w:val="es-MX"/>
+        </w:rPr>
+        <w:t>scipy</w:t>
+      </w:r>
+      <w:proofErr w:type="spellEnd"/>
+      <w:r>
+        <w:rPr>
+          <w:lang w:val="es-MX"/>
+        </w:rPr>
+        <w:t>. Para el cálculo del espectro, se utilizó la función ‘</w:t>
+      </w:r>
+      <w:proofErr w:type="spellStart"/>
+      <w:r>
+        <w:rPr>
+          <w:lang w:val="es-MX"/>
+        </w:rPr>
+        <w:t>rfft</w:t>
+      </w:r>
+      <w:proofErr w:type="spellEnd"/>
+      <w:r>
+        <w:rPr>
+          <w:lang w:val="es-MX"/>
+        </w:rPr>
+        <w:t xml:space="preserve">’ del paquete </w:t>
+      </w:r>
+      <w:proofErr w:type="spellStart"/>
+      <w:r>
+        <w:rPr>
+          <w:lang w:val="es-MX"/>
+        </w:rPr>
+        <w:t>numpy</w:t>
+      </w:r>
+      <w:proofErr w:type="spellEnd"/>
+      <w:r>
+        <w:rPr>
+          <w:lang w:val="es-MX"/>
+        </w:rPr>
+        <w:t xml:space="preserve"> ya que el arreglo con valores de potencia siempre tiene valores reales y ‘</w:t>
+      </w:r>
+      <w:proofErr w:type="spellStart"/>
+      <w:r>
+        <w:rPr>
+          <w:lang w:val="es-MX"/>
+        </w:rPr>
+        <w:t>rfft</w:t>
+      </w:r>
+      <w:proofErr w:type="spellEnd"/>
+      <w:r>
+        <w:rPr>
+          <w:lang w:val="es-MX"/>
+        </w:rPr>
+        <w:t xml:space="preserve">’ es computacionalmente </w:t>
+      </w:r>
+      <w:r>
+        <w:rPr>
+          <w:noProof/>
+          <w:lang w:val="es-MX"/>
+        </w:rPr>
+        <mc:AlternateContent>
+          <mc:Choice Requires="wps">
+            <w:drawing>
+              <wp:anchor distT="45720" distB="45720" distL="114300" distR="114300" simplePos="0" relativeHeight="251659264" behindDoc="0" locked="0" layoutInCell="1" allowOverlap="1" wp14:anchorId="7EA9F579" wp14:editId="593B1E37">
+                <wp:simplePos x="0" y="0"/>
+                <wp:positionH relativeFrom="margin">
+                  <wp:align>left</wp:align>
+                </wp:positionH>
+                <wp:positionV relativeFrom="paragraph">
+                  <wp:posOffset>975995</wp:posOffset>
+                </wp:positionV>
+                <wp:extent cx="3181350" cy="2347595"/>
+                <wp:effectExtent l="0" t="0" r="19050" b="14605"/>
+                <wp:wrapSquare wrapText="bothSides"/>
+                <wp:docPr id="217" name="Cuadro de texto 2"/>
+                <wp:cNvGraphicFramePr>
+                  <a:graphicFrameLocks xmlns:a="http://schemas.openxmlformats.org/drawingml/2006/main"/>
+                </wp:cNvGraphicFramePr>
+                <a:graphic xmlns:a="http://schemas.openxmlformats.org/drawingml/2006/main">
+                  <a:graphicData uri="http://schemas.microsoft.com/office/word/2010/wordprocessingShape">
+                    <wps:wsp>
+                      <wps:cNvSpPr txBox="1">
+                        <a:spLocks noChangeArrowheads="1"/>
+                      </wps:cNvSpPr>
+                      <wps:spPr bwMode="auto">
+                        <a:xfrm>
+                          <a:off x="0" y="0"/>
+                          <a:ext cx="3181350" cy="2347595"/>
+                        </a:xfrm>
+                        <a:prstGeom prst="rect">
+                          <a:avLst/>
+                        </a:prstGeom>
+                        <a:solidFill>
+                          <a:srgbClr val="FFFFFF"/>
+                        </a:solidFill>
+                        <a:ln w="9525">
+                          <a:solidFill>
+                            <a:srgbClr val="000000"/>
+                          </a:solidFill>
+                          <a:miter lim="800000"/>
+                          <a:headEnd/>
+                          <a:tailEnd/>
+                        </a:ln>
+                      </wps:spPr>
+                      <wps:txbx>
+                        <w:txbxContent>
+                          <w:p>
+                            <w:pPr>
+                              <w:keepNext/>
+                              <w:jc w:val="center"/>
+                            </w:pPr>
+                            <w:r>
+                              <w:rPr>
+                                <w:noProof/>
+                                <w:lang w:val="en-CA" w:eastAsia="en-CA"/>
+                              </w:rPr>
+                              <w:drawing>
+                                <wp:inline distT="0" distB="0" distL="0" distR="0">
+                                  <wp:extent cx="3007713" cy="1726387"/>
+                                  <wp:effectExtent l="0" t="0" r="2540" b="7620"/>
+                                  <wp:docPr id="2" name="Imagen 2"/>
+                                  <wp:cNvGraphicFramePr>
+                                    <a:graphicFrameLocks xmlns:a="http://schemas.openxmlformats.org/drawingml/2006/main" noChangeAspect="1"/>
+                                  </wp:cNvGraphicFramePr>
+                                  <a:graphic xmlns:a="http://schemas.openxmlformats.org/drawingml/2006/main">
+                                    <a:graphicData uri="http://schemas.openxmlformats.org/drawingml/2006/picture">
+                                      <pic:pic xmlns:pic="http://schemas.openxmlformats.org/drawingml/2006/picture">
+                                        <pic:nvPicPr>
+                                          <pic:cNvPr id="2" name="bpm.PNG"/>
+                                          <pic:cNvPicPr/>
+                                        </pic:nvPicPr>
+                                        <pic:blipFill>
+                                          <a:blip r:embed="rId8">
+                                            <a:extLst>
+                                              <a:ext uri="{28A0092B-C50C-407E-A947-70E740481C1C}">
+                                                <a14:useLocalDpi xmlns:a14="http://schemas.microsoft.com/office/drawing/2010/main" val="0"/>
+                                              </a:ext>
+                                            </a:extLst>
+                                          </a:blip>
+                                          <a:stretch>
+                                            <a:fillRect/>
+                                          </a:stretch>
+                                        </pic:blipFill>
+                                        <pic:spPr>
+                                          <a:xfrm>
+                                            <a:off x="0" y="0"/>
+                                            <a:ext cx="3023237" cy="1735297"/>
+                                          </a:xfrm>
+                                          <a:prstGeom prst="rect">
+                                            <a:avLst/>
+                                          </a:prstGeom>
+                                        </pic:spPr>
+                                      </pic:pic>
+                                    </a:graphicData>
+                                  </a:graphic>
+                                </wp:inline>
+                              </w:drawing>
+                            </w:r>
+                          </w:p>
+                          <w:p>
+                            <w:pPr>
+                              <w:jc w:val="center"/>
+                              <w:rPr>
+                                <w:rStyle w:val="nfasis"/>
+                                <w:i w:val="0"/>
+                                <w:lang w:val="es-MX"/>
+                              </w:rPr>
+                            </w:pPr>
+                            <w:bookmarkStart w:id="0" w:name="_Ref31884449"/>
+                            <w:bookmarkStart w:id="1" w:name="_Ref31884466"/>
+                            <w:r>
+                              <w:rPr>
+                                <w:rStyle w:val="nfasis"/>
+                                <w:i w:val="0"/>
+                                <w:lang w:val="es-MX"/>
+                              </w:rPr>
+                              <w:t xml:space="preserve">Figure </w:t>
+                            </w:r>
+                            <w:r>
+                              <w:rPr>
+                                <w:rStyle w:val="nfasis"/>
+                                <w:i w:val="0"/>
+                              </w:rPr>
+                              <w:fldChar w:fldCharType="begin"/>
+                            </w:r>
+                            <w:r>
+                              <w:rPr>
+                                <w:rStyle w:val="nfasis"/>
+                                <w:i w:val="0"/>
+                                <w:lang w:val="es-MX"/>
+                              </w:rPr>
+                              <w:instrText xml:space="preserve"> SEQ Figure \* ARABIC </w:instrText>
+                            </w:r>
+                            <w:r>
+                              <w:rPr>
+                                <w:rStyle w:val="nfasis"/>
+                                <w:i w:val="0"/>
+                              </w:rPr>
+                              <w:fldChar w:fldCharType="separate"/>
+                            </w:r>
+                            <w:r>
+                              <w:rPr>
+                                <w:rStyle w:val="nfasis"/>
+                                <w:i w:val="0"/>
+                                <w:noProof/>
+                                <w:lang w:val="es-MX"/>
+                              </w:rPr>
+                              <w:t>1</w:t>
+                            </w:r>
+                            <w:r>
+                              <w:rPr>
+                                <w:rStyle w:val="nfasis"/>
+                                <w:i w:val="0"/>
+                              </w:rPr>
+                              <w:fldChar w:fldCharType="end"/>
+                            </w:r>
+                            <w:bookmarkEnd w:id="1"/>
+                            <w:r>
+                              <w:rPr>
+                                <w:rStyle w:val="nfasis"/>
+                                <w:i w:val="0"/>
+                                <w:lang w:val="es-MX"/>
+                              </w:rPr>
+                              <w:t xml:space="preserve">.Grafica de BPM de los primeros 20segundos de 'Run To </w:t>
+                            </w:r>
+                            <w:proofErr w:type="spellStart"/>
+                            <w:r>
+                              <w:rPr>
+                                <w:rStyle w:val="nfasis"/>
+                                <w:i w:val="0"/>
+                                <w:lang w:val="es-MX"/>
+                              </w:rPr>
+                              <w:t>The</w:t>
+                            </w:r>
+                            <w:proofErr w:type="spellEnd"/>
+                            <w:r>
+                              <w:rPr>
+                                <w:rStyle w:val="nfasis"/>
+                                <w:i w:val="0"/>
+                                <w:lang w:val="es-MX"/>
+                              </w:rPr>
+                              <w:t xml:space="preserve"> </w:t>
+                            </w:r>
+                            <w:proofErr w:type="spellStart"/>
+                            <w:r>
+                              <w:rPr>
+                                <w:rStyle w:val="nfasis"/>
+                                <w:i w:val="0"/>
+                                <w:lang w:val="es-MX"/>
+                              </w:rPr>
+                              <w:t>Hills</w:t>
+                            </w:r>
+                            <w:proofErr w:type="spellEnd"/>
+                            <w:r>
+                              <w:rPr>
+                                <w:rStyle w:val="nfasis"/>
+                                <w:i w:val="0"/>
+                                <w:lang w:val="es-MX"/>
+                              </w:rPr>
+                              <w:t xml:space="preserve">' de </w:t>
+                            </w:r>
+                            <w:proofErr w:type="spellStart"/>
+                            <w:r>
+                              <w:rPr>
+                                <w:rStyle w:val="nfasis"/>
+                                <w:i w:val="0"/>
+                                <w:lang w:val="es-MX"/>
+                              </w:rPr>
+                              <w:t>Iron</w:t>
+                            </w:r>
+                            <w:proofErr w:type="spellEnd"/>
+                            <w:r>
+                              <w:rPr>
+                                <w:rStyle w:val="nfasis"/>
+                                <w:i w:val="0"/>
+                                <w:lang w:val="es-MX"/>
+                              </w:rPr>
+                              <w:t xml:space="preserve"> Maiden</w:t>
+                            </w:r>
+                            <w:bookmarkEnd w:id="0"/>
+                          </w:p>
+                          <w:p>
+                            <w:pPr>
+                              <w:jc w:val="center"/>
+                              <w:rPr>
+                                <w:rStyle w:val="nfasis"/>
+                                <w:i w:val="0"/>
+                                <w:lang w:val="es-MX"/>
+                              </w:rPr>
+                            </w:pPr>
+                            <w:r>
+                              <w:rPr>
+                                <w:rStyle w:val="nfasis"/>
+                                <w:i w:val="0"/>
+                                <w:lang w:val="es-MX"/>
+                              </w:rPr>
+                              <w:t xml:space="preserve">(α=0.85, M=375, N=2048, </w:t>
+                            </w:r>
+                            <m:oMath>
+                              <m:sSub>
+                                <m:sSubPr>
+                                  <m:ctrlPr>
+                                    <w:rPr>
+                                      <w:rFonts w:ascii="Cambria Math" w:hAnsi="Cambria Math"/>
+                                      <w:i/>
+                                      <w:lang w:val="es-MX"/>
+                                    </w:rPr>
+                                  </m:ctrlPr>
+                                </m:sSubPr>
+                                <m:e>
+                                  <m:r>
+                                    <w:rPr>
+                                      <w:rFonts w:ascii="Cambria Math" w:hAnsi="Cambria Math"/>
+                                      <w:lang w:val="es-MX"/>
+                                    </w:rPr>
+                                    <m:t>F</m:t>
+                                  </m:r>
+                                </m:e>
+                                <m:sub>
+                                  <m:r>
+                                    <w:rPr>
+                                      <w:rFonts w:ascii="Cambria Math" w:hAnsi="Cambria Math"/>
+                                      <w:lang w:val="es-MX"/>
+                                    </w:rPr>
+                                    <m:t>s audio</m:t>
+                                  </m:r>
+                                </m:sub>
+                              </m:sSub>
+                            </m:oMath>
+                            <w:r>
+                              <w:rPr>
+                                <w:lang w:val="es-MX"/>
+                              </w:rPr>
+                              <w:t>=44.1 KHz</w:t>
+                            </w:r>
+                            <w:r>
+                              <w:rPr>
+                                <w:rStyle w:val="nfasis"/>
+                                <w:i w:val="0"/>
+                                <w:lang w:val="es-MX"/>
+                              </w:rPr>
+                              <w:t>)</w:t>
+                            </w:r>
+                          </w:p>
+                          <w:p>
+                            <w:pPr>
+                              <w:jc w:val="center"/>
+                              <w:rPr>
+                                <w:lang w:val="es-MX"/>
+                              </w:rPr>
+                            </w:pPr>
+                          </w:p>
+                          <w:p>
+                            <w:pPr>
+                              <w:jc w:val="center"/>
+                              <w:rPr>
+                                <w:lang w:val="es-MX"/>
+                              </w:rPr>
+                            </w:pPr>
+                          </w:p>
+                        </w:txbxContent>
+                      </wps:txbx>
+                      <wps:bodyPr rot="0" vert="horz" wrap="square" lIns="91440" tIns="45720" rIns="91440" bIns="45720" anchor="t" anchorCtr="0">
+                        <a:noAutofit/>
+                      </wps:bodyPr>
+                    </wps:wsp>
+                  </a:graphicData>
+                </a:graphic>
+                <wp14:sizeRelH relativeFrom="margin">
+                  <wp14:pctWidth>0</wp14:pctWidth>
+                </wp14:sizeRelH>
+                <wp14:sizeRelV relativeFrom="margin">
+                  <wp14:pctHeight>0</wp14:pctHeight>
+                </wp14:sizeRelV>
+              </wp:anchor>
+            </w:drawing>
+          </mc:Choice>
+          <mc:Fallback>
+            <w:pict>
+              <v:shapetype w14:anchorId="7EA9F579" id="_x0000_t202" coordsize="21600,21600" o:spt="202" path="m,l,21600r21600,l21600,xe">
+                <v:stroke joinstyle="miter"/>
+                <v:path gradientshapeok="t" o:connecttype="rect"/>
+              </v:shapetype>
+              <v:shape id="Cuadro de texto 2" o:spid="_x0000_s1026" type="#_x0000_t202" style="position:absolute;margin-left:0;margin-top:76.85pt;width:250.5pt;height:184.85pt;z-index:251659264;visibility:visible;mso-wrap-style:square;mso-width-percent:0;mso-height-percent:0;mso-wrap-distance-left:9pt;mso-wrap-distance-top:3.6pt;mso-wrap-distance-right:9pt;mso-wrap-distance-bottom:3.6pt;mso-position-horizontal:left;mso-position-horizontal-relative:margin;mso-position-vertical:absolute;mso-position-vertical-relative:text;mso-width-percent:0;mso-height-percent:0;mso-width-relative:margin;mso-height-relative:margin;v-text-anchor:top" o:gfxdata="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">
+                <v:textbox>
+                  <w:txbxContent>
+                    <w:p>
+                      <w:pPr>
+                        <w:keepNext/>
+                        <w:jc w:val="center"/>
+                      </w:pPr>
+                      <w:r>
+                        <w:rPr>
+                          <w:noProof/>
+                          <w:lang w:val="en-CA" w:eastAsia="en-CA"/>
+                        </w:rPr>
+                        <w:drawing>
+                          <wp:inline distT="0" distB="0" distL="0" distR="0">
+                            <wp:extent cx="3007713" cy="1726387"/>
+                            <wp:effectExtent l="0" t="0" r="2540" b="7620"/>
+                            <wp:docPr id="2" name="Imagen 2"/>
+                            <wp:cNvGraphicFramePr>
+                              <a:graphicFrameLocks xmlns:a="http://schemas.openxmlformats.org/drawingml/2006/main" noChangeAspect="1"/>
+                            </wp:cNvGraphicFramePr>
+                            <a:graphic xmlns:a="http://schemas.openxmlformats.org/drawingml/2006/main">
+                              <a:graphicData uri="http://schemas.openxmlformats.org/drawingml/2006/picture">
+                                <pic:pic xmlns:pic="http://schemas.openxmlformats.org/drawingml/2006/picture">
+                                  <pic:nvPicPr>
+                                    <pic:cNvPr id="2" name="bpm.PNG"/>
+                                    <pic:cNvPicPr/>
+                                  </pic:nvPicPr>
+                                  <pic:blipFill>
+                                    <a:blip r:embed="rId8">
+                                      <a:extLst>
+                                        <a:ext uri="{28A0092B-C50C-407E-A947-70E740481C1C}">
+                                          <a14:useLocalDpi xmlns:a14="http://schemas.microsoft.com/office/drawing/2010/main" val="0"/>
+                                        </a:ext>
+                                      </a:extLst>
+                                    </a:blip>
+                                    <a:stretch>
+                                      <a:fillRect/>
+                                    </a:stretch>
+                                  </pic:blipFill>
+                                  <pic:spPr>
+                                    <a:xfrm>
+                                      <a:off x="0" y="0"/>
+                                      <a:ext cx="3023237" cy="1735297"/>
+                                    </a:xfrm>
+                                    <a:prstGeom prst="rect">
+                                      <a:avLst/>
+                                    </a:prstGeom>
+                                  </pic:spPr>
+                                </pic:pic>
+                              </a:graphicData>
+                            </a:graphic>
+                          </wp:inline>
+                        </w:drawing>
+                      </w:r>
+                    </w:p>
+                    <w:p>
+                      <w:pPr>
+                        <w:jc w:val="center"/>
+                        <w:rPr>
+                          <w:rStyle w:val="nfasis"/>
+                          <w:i w:val="0"/>
+                          <w:lang w:val="es-MX"/>
+                        </w:rPr>
+                      </w:pPr>
+                      <w:bookmarkStart w:id="2" w:name="_Ref31884449"/>
+                      <w:bookmarkStart w:id="3" w:name="_Ref31884466"/>
+                      <w:r>
+                        <w:rPr>
+                          <w:rStyle w:val="nfasis"/>
+                          <w:i w:val="0"/>
+                          <w:lang w:val="es-MX"/>
+                        </w:rPr>
+                        <w:t xml:space="preserve">Figure </w:t>
+                      </w:r>
+                      <w:r>
+                        <w:rPr>
+                          <w:rStyle w:val="nfasis"/>
+                          <w:i w:val="0"/>
+                        </w:rPr>
+                        <w:fldChar w:fldCharType="begin"/>
+                      </w:r>
+                      <w:r>
+                        <w:rPr>
+                          <w:rStyle w:val="nfasis"/>
+                          <w:i w:val="0"/>
+                          <w:lang w:val="es-MX"/>
+                        </w:rPr>
+                        <w:instrText xml:space="preserve"> SEQ Figure \* ARABIC </w:instrText>
+                      </w:r>
+                      <w:r>
+                        <w:rPr>
+                          <w:rStyle w:val="nfasis"/>
+                          <w:i w:val="0"/>
+                        </w:rPr>
+                        <w:fldChar w:fldCharType="separate"/>
+                      </w:r>
+                      <w:r>
+                        <w:rPr>
+                          <w:rStyle w:val="nfasis"/>
+                          <w:i w:val="0"/>
+                          <w:noProof/>
+                          <w:lang w:val="es-MX"/>
+                        </w:rPr>
+                        <w:t>1</w:t>
+                      </w:r>
+                      <w:r>
+                        <w:rPr>
+                          <w:rStyle w:val="nfasis"/>
+                          <w:i w:val="0"/>
+                        </w:rPr>
+                        <w:fldChar w:fldCharType="end"/>
+                      </w:r>
+                      <w:bookmarkEnd w:id="3"/>
+                      <w:r>
+                        <w:rPr>
+                          <w:rStyle w:val="nfasis"/>
+                          <w:i w:val="0"/>
+                          <w:lang w:val="es-MX"/>
+                        </w:rPr>
+                        <w:t xml:space="preserve">.Grafica de BPM de los primeros 20segundos de 'Run To </w:t>
+                      </w:r>
+                      <w:proofErr w:type="spellStart"/>
+                      <w:r>
+                        <w:rPr>
+                          <w:rStyle w:val="nfasis"/>
+                          <w:i w:val="0"/>
+                          <w:lang w:val="es-MX"/>
+                        </w:rPr>
+                        <w:t>The</w:t>
+                      </w:r>
+                      <w:proofErr w:type="spellEnd"/>
+                      <w:r>
+                        <w:rPr>
+                          <w:rStyle w:val="nfasis"/>
+                          <w:i w:val="0"/>
+                          <w:lang w:val="es-MX"/>
+                        </w:rPr>
+                        <w:t xml:space="preserve"> </w:t>
+                      </w:r>
+                      <w:proofErr w:type="spellStart"/>
+                      <w:r>
+                        <w:rPr>
+                          <w:rStyle w:val="nfasis"/>
+                          <w:i w:val="0"/>
+                          <w:lang w:val="es-MX"/>
+                        </w:rPr>
+                        <w:t>Hills</w:t>
+                      </w:r>
+                      <w:proofErr w:type="spellEnd"/>
+                      <w:r>
+                        <w:rPr>
+                          <w:rStyle w:val="nfasis"/>
+                          <w:i w:val="0"/>
+                          <w:lang w:val="es-MX"/>
+                        </w:rPr>
+                        <w:t xml:space="preserve">' de </w:t>
+                      </w:r>
+                      <w:proofErr w:type="spellStart"/>
+                      <w:r>
+                        <w:rPr>
+                          <w:rStyle w:val="nfasis"/>
+                          <w:i w:val="0"/>
+                          <w:lang w:val="es-MX"/>
+                        </w:rPr>
+                        <w:t>Iron</w:t>
+                      </w:r>
+                      <w:proofErr w:type="spellEnd"/>
+                      <w:r>
+                        <w:rPr>
+                          <w:rStyle w:val="nfasis"/>
+                          <w:i w:val="0"/>
+                          <w:lang w:val="es-MX"/>
+                        </w:rPr>
+                        <w:t xml:space="preserve"> Maiden</w:t>
+                      </w:r>
+                      <w:bookmarkEnd w:id="2"/>
+                    </w:p>
+                    <w:p>
+                      <w:pPr>
+                        <w:jc w:val="center"/>
+                        <w:rPr>
+                          <w:rStyle w:val="nfasis"/>
+                          <w:i w:val="0"/>
+                          <w:lang w:val="es-MX"/>
+                        </w:rPr>
+                      </w:pPr>
+                      <w:r>
+                        <w:rPr>
+                          <w:rStyle w:val="nfasis"/>
+                          <w:i w:val="0"/>
+                          <w:lang w:val="es-MX"/>
+                        </w:rPr>
+                        <w:t xml:space="preserve">(α=0.85, M=375, N=2048, </w:t>
+                      </w:r>
+                      <m:oMath>
+                        <m:sSub>
+                          <m:sSubPr>
+                            <m:ctrlPr>
+                              <w:rPr>
+                                <w:rFonts w:ascii="Cambria Math" w:hAnsi="Cambria Math"/>
+                                <w:i/>
+                                <w:lang w:val="es-MX"/>
+                              </w:rPr>
+                            </m:ctrlPr>
+                          </m:sSubPr>
+                          <m:e>
+                            <m:r>
+                              <w:rPr>
+                                <w:rFonts w:ascii="Cambria Math" w:hAnsi="Cambria Math"/>
+                                <w:lang w:val="es-MX"/>
+                              </w:rPr>
+                              <m:t>F</m:t>
+                            </m:r>
+                          </m:e>
+                          <m:sub>
+                            <m:r>
+                              <w:rPr>
+                                <w:rFonts w:ascii="Cambria Math" w:hAnsi="Cambria Math"/>
+                                <w:lang w:val="es-MX"/>
+                              </w:rPr>
+                              <m:t>s audio</m:t>
+                            </m:r>
+                          </m:sub>
+                        </m:sSub>
+                      </m:oMath>
+                      <w:r>
+                        <w:rPr>
+                          <w:lang w:val="es-MX"/>
+                        </w:rPr>
+                        <w:t>=44.1 KHz</w:t>
+                      </w:r>
+                      <w:r>
+                        <w:rPr>
+                          <w:rStyle w:val="nfasis"/>
+                          <w:i w:val="0"/>
+                          <w:lang w:val="es-MX"/>
+                        </w:rPr>
+                        <w:t>)</w:t>
+                      </w:r>
+                    </w:p>
+                    <w:p>
+                      <w:pPr>
+                        <w:jc w:val="center"/>
+                        <w:rPr>
+                          <w:lang w:val="es-MX"/>
+                        </w:rPr>
+                      </w:pPr>
+                    </w:p>
+                    <w:p>
+                      <w:pPr>
+                        <w:jc w:val="center"/>
+                        <w:rPr>
+                          <w:lang w:val="es-MX"/>
+                        </w:rPr>
+                      </w:pPr>
+                    </w:p>
+                  </w:txbxContent>
+                </v:textbox>
+                <w10:wrap type="square" anchorx="margin"/>
+              </v:shape>
+            </w:pict>
+          </mc:Fallback>
+        </mc:AlternateContent>
+      </w:r>
+      <w:r>
+        <w:rPr>
+          <w:lang w:val="es-MX"/>
+        </w:rPr>
+        <w:t>más rápido que ‘</w:t>
+      </w:r>
+      <w:proofErr w:type="spellStart"/>
+      <w:r>
+        <w:rPr>
+          <w:lang w:val="es-MX"/>
+        </w:rPr>
+        <w:t>fft</w:t>
+      </w:r>
+      <w:proofErr w:type="spellEnd"/>
+      <w:r>
+        <w:rPr>
+          <w:lang w:val="es-MX"/>
+        </w:rPr>
+        <w:t>’.</w:t>
+      </w:r>
+    </w:p>
+    <w:p>
+      <w:pPr>
+        <w:rPr>
+          <w:lang w:val="es-MX"/>
+        </w:rPr>
+      </w:pPr>
+      <w:r>
+        <w:rPr>
+          <w:lang w:val="es-MX"/>
+        </w:rPr>
+        <w:t>Como puede verse en ‘</w:t>
+      </w:r>
+      <w:r>
+        <w:rPr>
+          <w:lang w:val="es-MX"/>
+        </w:rPr>
+        <w:fldChar w:fldCharType="begin"/>
+      </w:r>
+      <w:r>
+        <w:rPr>
+          <w:lang w:val="es-MX"/>
+        </w:rPr>
+        <w:instrText xml:space="preserve"> REF _Ref31884466 \h </w:instrText>
+      </w:r>
+      <w:r>
+        <w:rPr>
+          <w:lang w:val="es-MX"/>
+        </w:rPr>
+      </w:r>
+      <w:r>
+        <w:rPr>
+          <w:lang w:val="es-MX"/>
+        </w:rPr>
+        <w:fldChar w:fldCharType="separate"/>
+      </w:r>
+      <w:r>
+        <w:rPr>
+          <w:rStyle w:val="nfasis"/>
+          <w:i w:val="0"/>
+          <w:lang w:val="es-MX"/>
+        </w:rPr>
+        <w:t>Figure 1</w:t>
+      </w:r>
+      <w:r>
+        <w:rPr>
+          <w:lang w:val="es-MX"/>
+        </w:rPr>
+        <w:fldChar w:fldCharType="end"/>
+      </w:r>
+      <w:r>
+        <w:rPr>
+          <w:lang w:val="es-MX"/>
+        </w:rPr>
+        <w:t xml:space="preserve">’ el algoritmo obtiene un valor de BPM constante luego de un transitorio, en este caso los primeros 10 segundos de la canción. El valor de BPM en el que se establece es de 117 BPM lo que coincide con el BPM real de la </w:t>
+      </w:r>
+      <w:r>
+        <w:rPr>
+          <w:lang w:val="es-MX"/>
+        </w:rPr>
+        <w:t>canción.</w:t>
+      </w:r>
+    </w:p>
+    <w:p>
+      <w:pPr>
+        <w:rPr>
+          <w:lang w:val="es-MX"/>
+        </w:rPr>
+      </w:pPr>
+      <w:r>
+        <w:rPr>
+          <w:noProof/>
+          <w:lang w:val="es-MX"/>
+        </w:rPr>
+        <mc:AlternateContent>
+          <mc:Choice Requires="wps">
+            <w:drawing>
+              <wp:anchor distT="45720" distB="45720" distL="114300" distR="114300" simplePos="0" relativeHeight="251661312" behindDoc="0" locked="0" layoutInCell="1" allowOverlap="1" wp14:anchorId="245567FE" wp14:editId="7B833B8F">
+                <wp:simplePos x="0" y="0"/>
+                <wp:positionH relativeFrom="margin">
+                  <wp:align>left</wp:align>
+                </wp:positionH>
+                <wp:positionV relativeFrom="paragraph">
+                  <wp:posOffset>1668145</wp:posOffset>
+                </wp:positionV>
+                <wp:extent cx="3180715" cy="2172335"/>
+                <wp:effectExtent l="0" t="0" r="19685" b="18415"/>
+                <wp:wrapSquare wrapText="bothSides"/>
+                <wp:docPr id="3" name="Cuadro de texto 2"/>
+                <wp:cNvGraphicFramePr>
+                  <a:graphicFrameLocks xmlns:a="http://schemas.openxmlformats.org/drawingml/2006/main"/>
+                </wp:cNvGraphicFramePr>
+                <a:graphic xmlns:a="http://schemas.openxmlformats.org/drawingml/2006/main">
+                  <a:graphicData uri="http://schemas.microsoft.com/office/word/2010/wordprocessingShape">
+                    <wps:wsp>
+                      <wps:cNvSpPr txBox="1">
+                        <a:spLocks noChangeArrowheads="1"/>
+                      </wps:cNvSpPr>
+                      <wps:spPr bwMode="auto">
+                        <a:xfrm>
+                          <a:off x="0" y="0"/>
+                          <a:ext cx="3180715" cy="2172335"/>
+                        </a:xfrm>
+                        <a:prstGeom prst="rect">
+                          <a:avLst/>
+                        </a:prstGeom>
+                        <a:solidFill>
+                          <a:srgbClr val="FFFFFF"/>
+                        </a:solidFill>
+                        <a:ln w="9525">
+                          <a:solidFill>
+                            <a:srgbClr val="000000"/>
+                          </a:solidFill>
+                          <a:miter lim="800000"/>
+                          <a:headEnd/>
+                          <a:tailEnd/>
+                        </a:ln>
+                      </wps:spPr>
+                      <wps:txbx>
+                        <w:txbxContent>
+                          <w:p>
+                            <w:pPr>
+                              <w:keepNext/>
+                              <w:jc w:val="center"/>
+                            </w:pPr>
+                            <w:r>
+                              <w:rPr>
+                                <w:noProof/>
+                                <w:lang w:val="en-CA" w:eastAsia="en-CA"/>
+                              </w:rPr>
+                              <w:drawing>
+                                <wp:inline distT="0" distB="0" distL="0" distR="0">
+                                  <wp:extent cx="3015741" cy="1726387"/>
+                                  <wp:effectExtent l="0" t="0" r="0" b="7620"/>
+                                  <wp:docPr id="5" name="Imagen 5"/>
+                                  <wp:cNvGraphicFramePr>
+                                    <a:graphicFrameLocks xmlns:a="http://schemas.openxmlformats.org/drawingml/2006/main" noChangeAspect="1"/>
+                                  </wp:cNvGraphicFramePr>
+                                  <a:graphic xmlns:a="http://schemas.openxmlformats.org/drawingml/2006/main">
+                                    <a:graphicData uri="http://schemas.openxmlformats.org/drawingml/2006/picture">
+                                      <pic:pic xmlns:pic="http://schemas.openxmlformats.org/drawingml/2006/picture">
+                                        <pic:nvPicPr>
+                                          <pic:cNvPr id="5" name="bpm2.PNG"/>
+                                          <pic:cNvPicPr/>
+                                        </pic:nvPicPr>
+                                        <pic:blipFill>
+                                          <a:blip r:embed="rId9">
+                                            <a:extLst>
+                                              <a:ext uri="{28A0092B-C50C-407E-A947-70E740481C1C}">
+                                                <a14:useLocalDpi xmlns:a14="http://schemas.microsoft.com/office/drawing/2010/main" val="0"/>
+                                              </a:ext>
+                                            </a:extLst>
+                                          </a:blip>
+                                          <a:stretch>
+                                            <a:fillRect/>
+                                          </a:stretch>
+                                        </pic:blipFill>
+                                        <pic:spPr>
+                                          <a:xfrm>
+                                            <a:off x="0" y="0"/>
+                                            <a:ext cx="3031940" cy="1735660"/>
+                                          </a:xfrm>
+                                          <a:prstGeom prst="rect">
+                                            <a:avLst/>
+                                          </a:prstGeom>
+                                        </pic:spPr>
+                                      </pic:pic>
+                                    </a:graphicData>
+                                  </a:graphic>
+                                </wp:inline>
+                              </w:drawing>
+                            </w:r>
+                          </w:p>
+                          <w:p>
+                            <w:pPr>
+                              <w:rPr>
+                                <w:lang w:val="es-MX"/>
+                              </w:rPr>
+                            </w:pPr>
+                            <w:bookmarkStart w:id="4" w:name="_Ref31894653"/>
+                            <w:r>
+                              <w:rPr>
+                                <w:lang w:val="es-MX"/>
+                              </w:rPr>
+                              <w:t xml:space="preserve">Figure </w:t>
+                            </w:r>
+                            <w:r>
+                              <w:fldChar w:fldCharType="begin"/>
+                            </w:r>
+                            <w:r>
+                              <w:rPr>
+                                <w:lang w:val="es-MX"/>
+                              </w:rPr>
+                              <w:instrText xml:space="preserve"> SEQ Figure \* ARABIC </w:instrText>
+                            </w:r>
+                            <w:r>
+                              <w:fldChar w:fldCharType="separate"/>
+                            </w:r>
+                            <w:r>
+                              <w:rPr>
+                                <w:noProof/>
+                                <w:lang w:val="es-MX"/>
+                              </w:rPr>
+                              <w:t>2</w:t>
+                            </w:r>
+                            <w:r>
+                              <w:fldChar w:fldCharType="end"/>
+                            </w:r>
+                            <w:bookmarkEnd w:id="4"/>
+                            <w:r>
+                              <w:rPr>
+                                <w:lang w:val="es-MX"/>
+                              </w:rPr>
+                              <w:t>.Grafica del BPM de '</w:t>
+                            </w:r>
+                            <w:proofErr w:type="spellStart"/>
+                            <w:r>
+                              <w:rPr>
+                                <w:lang w:val="es-MX"/>
+                              </w:rPr>
+                              <w:t>Dinah</w:t>
+                            </w:r>
+                            <w:proofErr w:type="spellEnd"/>
+                            <w:r>
+                              <w:rPr>
+                                <w:lang w:val="es-MX"/>
+                              </w:rPr>
+                              <w:t xml:space="preserve">' de </w:t>
+                            </w:r>
+                            <w:proofErr w:type="spellStart"/>
+                            <w:r>
+                              <w:rPr>
+                                <w:lang w:val="es-MX"/>
+                              </w:rPr>
+                              <w:t>Thelonius</w:t>
+                            </w:r>
+                            <w:proofErr w:type="spellEnd"/>
+                            <w:r>
+                              <w:rPr>
+                                <w:lang w:val="es-MX"/>
+                              </w:rPr>
+                              <w:t xml:space="preserve"> </w:t>
+                            </w:r>
+                            <w:proofErr w:type="spellStart"/>
+                            <w:r>
+                              <w:rPr>
+                                <w:lang w:val="es-MX"/>
+                              </w:rPr>
+                              <w:t>Monk</w:t>
+                            </w:r>
+                            <w:proofErr w:type="spellEnd"/>
+                          </w:p>
+                          <w:p>
+                            <w:pPr>
+                              <w:jc w:val="center"/>
+                              <w:rPr>
+                                <w:rStyle w:val="nfasis"/>
+                                <w:i w:val="0"/>
+                                <w:lang w:val="es-MX"/>
+                              </w:rPr>
+                            </w:pPr>
+                            <w:r>
+                              <w:rPr>
+                                <w:rStyle w:val="nfasis"/>
+                                <w:i w:val="0"/>
+                                <w:lang w:val="es-MX"/>
+                              </w:rPr>
+                              <w:t xml:space="preserve">(α=0.85, M=375, N=2048, </w:t>
+                            </w:r>
+                            <m:oMath>
+                              <m:sSub>
+                                <m:sSubPr>
+                                  <m:ctrlPr>
+                                    <w:rPr>
+                                      <w:rFonts w:ascii="Cambria Math" w:hAnsi="Cambria Math"/>
+                                      <w:i/>
+                                      <w:lang w:val="es-MX"/>
+                                    </w:rPr>
+                                  </m:ctrlPr>
+                                </m:sSubPr>
+                                <m:e>
+                                  <m:r>
+                                    <w:rPr>
+                                      <w:rFonts w:ascii="Cambria Math" w:hAnsi="Cambria Math"/>
+                                      <w:lang w:val="es-MX"/>
+                                    </w:rPr>
+                                    <m:t>F</m:t>
+                                  </m:r>
+                                </m:e>
+                                <m:sub>
+                                  <m:r>
+                                    <w:rPr>
+                                      <w:rFonts w:ascii="Cambria Math" w:hAnsi="Cambria Math"/>
+                                      <w:lang w:val="es-MX"/>
+                                    </w:rPr>
+                                    <m:t>s audio</m:t>
+                                  </m:r>
+                                </m:sub>
+                              </m:sSub>
+                            </m:oMath>
+                            <w:r>
+                              <w:rPr>
+                                <w:lang w:val="es-MX"/>
+                              </w:rPr>
+                              <w:t>=44.1 KHz</w:t>
+                            </w:r>
+                            <w:r>
+                              <w:rPr>
+                                <w:rStyle w:val="nfasis"/>
+                                <w:i w:val="0"/>
+                                <w:lang w:val="es-MX"/>
+                              </w:rPr>
+                              <w:t>)</w:t>
+                            </w:r>
+                          </w:p>
+                          <w:p>
+                            <w:pPr>
+                              <w:jc w:val="center"/>
+                              <w:rPr>
+                                <w:lang w:val="es-MX"/>
+                              </w:rPr>
+                            </w:pPr>
+                          </w:p>
+                          <w:p>
+                            <w:pPr>
+                              <w:jc w:val="center"/>
+                              <w:rPr>
+                                <w:lang w:val="es-MX"/>
+                              </w:rPr>
+                            </w:pPr>
+                          </w:p>
+                        </w:txbxContent>
+                      </wps:txbx>
+                      <wps:bodyPr rot="0" vert="horz" wrap="square" lIns="91440" tIns="45720" rIns="91440" bIns="45720" anchor="t" anchorCtr="0">
+                        <a:noAutofit/>
+                      </wps:bodyPr>
+                    </wps:wsp>
+                  </a:graphicData>
+                </a:graphic>
+                <wp14:sizeRelH relativeFrom="margin">
+                  <wp14:pctWidth>0</wp14:pctWidth>
+                </wp14:sizeRelH>
+                <wp14:sizeRelV relativeFrom="margin">
+                  <wp14:pctHeight>0</wp14:pctHeight>
+                </wp14:sizeRelV>
+              </wp:anchor>
+            </w:drawing>
+          </mc:Choice>
+          <mc:Fallback>
+            <w:pict>
+              <v:shape w14:anchorId="245567FE" id="_x0000_s1027" type="#_x0000_t202" style="position:absolute;margin-left:0;margin-top:131.35pt;width:250.45pt;height:171.05pt;z-index:251661312;visibility:visible;mso-wrap-style:square;mso-width-percent:0;mso-height-percent:0;mso-wrap-distance-left:9pt;mso-wrap-distance-top:3.6pt;mso-wrap-distance-right:9pt;mso-wrap-distance-bottom:3.6pt;mso-position-horizontal:left;mso-position-horizontal-relative:margin;mso-position-vertical:absolute;mso-position-vertical-relative:text;mso-width-percent:0;mso-height-percent:0;mso-width-relative:margin;mso-height-relative:margin;v-text-anchor:top" o:gfxdata="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">
+                <v:textbox>
+                  <w:txbxContent>
+                    <w:p>
+                      <w:pPr>
+                        <w:keepNext/>
+                        <w:jc w:val="center"/>
+                      </w:pPr>
+                      <w:r>
+                        <w:rPr>
+                          <w:noProof/>
+                          <w:lang w:val="en-CA" w:eastAsia="en-CA"/>
+                        </w:rPr>
+                        <w:drawing>
+                          <wp:inline distT="0" distB="0" distL="0" distR="0">
+                            <wp:extent cx="3015741" cy="1726387"/>
+                            <wp:effectExtent l="0" t="0" r="0" b="7620"/>
+                            <wp:docPr id="5" name="Imagen 5"/>
+                            <wp:cNvGraphicFramePr>
+                              <a:graphicFrameLocks xmlns:a="http://schemas.openxmlformats.org/drawingml/2006/main" noChangeAspect="1"/>
+                            </wp:cNvGraphicFramePr>
+                            <a:graphic xmlns:a="http://schemas.openxmlformats.org/drawingml/2006/main">
+                              <a:graphicData uri="http://schemas.openxmlformats.org/drawingml/2006/picture">
+                                <pic:pic xmlns:pic="http://schemas.openxmlformats.org/drawingml/2006/picture">
+                                  <pic:nvPicPr>
+                                    <pic:cNvPr id="5" name="bpm2.PNG"/>
+                                    <pic:cNvPicPr/>
+                                  </pic:nvPicPr>
+                                  <pic:blipFill>
+                                    <a:blip r:embed="rId9">
+                                      <a:extLst>
+                                        <a:ext uri="{28A0092B-C50C-407E-A947-70E740481C1C}">
+                                          <a14:useLocalDpi xmlns:a14="http://schemas.microsoft.com/office/drawing/2010/main" val="0"/>
+                                        </a:ext>
+                                      </a:extLst>
+                                    </a:blip>
+                                    <a:stretch>
+                                      <a:fillRect/>
+                                    </a:stretch>
+                                  </pic:blipFill>
+                                  <pic:spPr>
+                                    <a:xfrm>
+                                      <a:off x="0" y="0"/>
+                                      <a:ext cx="3031940" cy="1735660"/>
+                                    </a:xfrm>
+                                    <a:prstGeom prst="rect">
+                                      <a:avLst/>
+                                    </a:prstGeom>
+                                  </pic:spPr>
+                                </pic:pic>
+                              </a:graphicData>
+                            </a:graphic>
+                          </wp:inline>
+                        </w:drawing>
+                      </w:r>
+                    </w:p>
+                    <w:p>
+                      <w:pPr>
+                        <w:rPr>
+                          <w:lang w:val="es-MX"/>
+                        </w:rPr>
+                      </w:pPr>
+                      <w:bookmarkStart w:id="5" w:name="_Ref31894653"/>
+                      <w:r>
+                        <w:rPr>
+                          <w:lang w:val="es-MX"/>
+                        </w:rPr>
+                        <w:t xml:space="preserve">Figure </w:t>
+                      </w:r>
+                      <w:r>
+                        <w:fldChar w:fldCharType="begin"/>
+                      </w:r>
+                      <w:r>
+                        <w:rPr>
+                          <w:lang w:val="es-MX"/>
+                        </w:rPr>
+                        <w:instrText xml:space="preserve"> SEQ Figure \* ARABIC </w:instrText>
+                      </w:r>
+                      <w:r>
+                        <w:fldChar w:fldCharType="separate"/>
+                      </w:r>
+                      <w:r>
+                        <w:rPr>
+                          <w:noProof/>
+                          <w:lang w:val="es-MX"/>
+                        </w:rPr>
+                        <w:t>2</w:t>
+                      </w:r>
+                      <w:r>
+                        <w:fldChar w:fldCharType="end"/>
+                      </w:r>
+                      <w:bookmarkEnd w:id="5"/>
+                      <w:r>
+                        <w:rPr>
+                          <w:lang w:val="es-MX"/>
+                        </w:rPr>
+                        <w:t>.Grafica del BPM de '</w:t>
+                      </w:r>
+                      <w:proofErr w:type="spellStart"/>
+                      <w:r>
+                        <w:rPr>
+                          <w:lang w:val="es-MX"/>
+                        </w:rPr>
+                        <w:t>Dinah</w:t>
+                      </w:r>
+                      <w:proofErr w:type="spellEnd"/>
+                      <w:r>
+                        <w:rPr>
+                          <w:lang w:val="es-MX"/>
+                        </w:rPr>
+                        <w:t xml:space="preserve">' de </w:t>
+                      </w:r>
+                      <w:proofErr w:type="spellStart"/>
+                      <w:r>
+                        <w:rPr>
+                          <w:lang w:val="es-MX"/>
+                        </w:rPr>
+                        <w:t>Thelonius</w:t>
+                      </w:r>
+                      <w:proofErr w:type="spellEnd"/>
+                      <w:r>
+                        <w:rPr>
+                          <w:lang w:val="es-MX"/>
+                        </w:rPr>
+                        <w:t xml:space="preserve"> </w:t>
+                      </w:r>
+                      <w:proofErr w:type="spellStart"/>
+                      <w:r>
+                        <w:rPr>
+                          <w:lang w:val="es-MX"/>
+                        </w:rPr>
+                        <w:t>Monk</w:t>
+                      </w:r>
+                      <w:proofErr w:type="spellEnd"/>
+                    </w:p>
+                    <w:p>
+                      <w:pPr>
+                        <w:jc w:val="center"/>
+                        <w:rPr>
+                          <w:rStyle w:val="nfasis"/>
+                          <w:i w:val="0"/>
+                          <w:lang w:val="es-MX"/>
+                        </w:rPr>
+                      </w:pPr>
+                      <w:r>
+                        <w:rPr>
+                          <w:rStyle w:val="nfasis"/>
+                          <w:i w:val="0"/>
+                          <w:lang w:val="es-MX"/>
+                        </w:rPr>
+                        <w:t xml:space="preserve">(α=0.85, M=375, N=2048, </w:t>
+                      </w:r>
+                      <m:oMath>
+                        <m:sSub>
+                          <m:sSubPr>
+                            <m:ctrlPr>
+                              <w:rPr>
+                                <w:rFonts w:ascii="Cambria Math" w:hAnsi="Cambria Math"/>
+                                <w:i/>
+                                <w:lang w:val="es-MX"/>
+                              </w:rPr>
+                            </m:ctrlPr>
+                          </m:sSubPr>
+                          <m:e>
+                            <m:r>
+                              <w:rPr>
+                                <w:rFonts w:ascii="Cambria Math" w:hAnsi="Cambria Math"/>
+                                <w:lang w:val="es-MX"/>
+                              </w:rPr>
+                              <m:t>F</m:t>
+                            </m:r>
+                          </m:e>
+                          <m:sub>
+                            <m:r>
+                              <w:rPr>
+                                <w:rFonts w:ascii="Cambria Math" w:hAnsi="Cambria Math"/>
+                                <w:lang w:val="es-MX"/>
+                              </w:rPr>
+                              <m:t>s audio</m:t>
+                            </m:r>
+                          </m:sub>
+                        </m:sSub>
+                      </m:oMath>
+                      <w:r>
+                        <w:rPr>
+                          <w:lang w:val="es-MX"/>
+                        </w:rPr>
+                        <w:t>=44.1 KHz</w:t>
+                      </w:r>
+                      <w:r>
+                        <w:rPr>
+                          <w:rStyle w:val="nfasis"/>
+                          <w:i w:val="0"/>
+                          <w:lang w:val="es-MX"/>
+                        </w:rPr>
+                        <w:t>)</w:t>
+                      </w:r>
+                    </w:p>
+                    <w:p>
+                      <w:pPr>
+                        <w:jc w:val="center"/>
+                        <w:rPr>
+                          <w:lang w:val="es-MX"/>
+                        </w:rPr>
+                      </w:pPr>
+                    </w:p>
+                    <w:p>
+                      <w:pPr>
+                        <w:jc w:val="center"/>
+                        <w:rPr>
+                          <w:lang w:val="es-MX"/>
+                        </w:rPr>
+                      </w:pPr>
+                    </w:p>
+                  </w:txbxContent>
+                </v:textbox>
+                <w10:wrap type="square" anchorx="margin"/>
+              </v:shape>
+            </w:pict>
+          </mc:Fallback>
+        </mc:AlternateContent>
+      </w:r>
+      <w:r>
+        <w:rPr>
+          <w:lang w:val="es-MX"/>
+        </w:rPr>
+        <w:t xml:space="preserve">El transitorio se debe al </w:t>
+      </w:r>
+      <w:r>
+        <w:rPr>
+          <w:lang w:val="es-MX"/>
+        </w:rPr>
+        <w:t>cálculo</w:t>
+      </w:r>
+      <w:r>
+        <w:rPr>
+          <w:lang w:val="es-MX"/>
+        </w:rPr>
+        <w:t xml:space="preserve"> del espectro y también al de la </w:t>
+      </w:r>
+      <w:r>
+        <w:rPr>
+          <w:lang w:val="es-MX"/>
+        </w:rPr>
+        <w:t>potencia. El</w:t>
+      </w:r>
+      <w:r>
+        <w:rPr>
+          <w:lang w:val="es-MX"/>
+        </w:rPr>
+        <w:t xml:space="preserve"> </w:t>
+      </w:r>
+      <w:r>
+        <w:rPr>
+          <w:lang w:val="es-MX"/>
+        </w:rPr>
+        <w:t>cálculo</w:t>
+      </w:r>
+      <w:r>
+        <w:rPr>
+          <w:lang w:val="es-MX"/>
+        </w:rPr>
+        <w:t xml:space="preserve"> de potencia se basa en los valores calculados previamente, mientras mayor es el parámetro α</w:t>
+      </w:r>
+      <w:r>
+        <w:rPr>
+          <w:lang w:val="es-MX"/>
+        </w:rPr>
+        <w:t xml:space="preserve"> mayor es la dependencia en los valores </w:t>
+      </w:r>
+      <w:r>
+        <w:rPr>
+          <w:lang w:val="es-MX"/>
+        </w:rPr>
+        <w:t>previos. Asimismo,</w:t>
+      </w:r>
+      <w:r>
+        <w:rPr>
+          <w:lang w:val="es-MX"/>
+        </w:rPr>
+        <w:t xml:space="preserve"> el espectro se calcula siempre con N muestras de potencia, en el caso de la imagen para tener N muestras de potencia se tiene que:</w:t>
+      </w:r>
+    </w:p>
+    <w:p>
+      <w:pPr>
+        <w:jc w:val="center"/>
+        <w:rPr>
+          <w:lang w:val="es-MX"/>
+        </w:rPr>
+      </w:pPr>
+      <m:oMathPara>
+        <m:oMath>
+          <m:r>
+            <w:rPr>
+              <w:rFonts w:ascii="Cambria Math" w:hAnsi="Cambria Math"/>
+              <w:lang w:val="es-MX"/>
+            </w:rPr>
+            <m:t>Muestras de audio=N*M=2048*375=768000</m:t>
+          </m:r>
+        </m:oMath>
+      </m:oMathPara>
+    </w:p>
+    <w:p>
+      <w:pPr>
+        <w:jc w:val="center"/>
+        <w:rPr>
+          <w:lang w:val="es-MX"/>
+        </w:rPr>
+      </w:pPr>
+      <m:oMathPara>
+        <m:oMath>
+          <m:r>
+            <w:rPr>
+              <w:rFonts w:ascii="Cambria Math" w:hAnsi="Cambria Math"/>
+              <w:lang w:val="es-MX"/>
+            </w:rPr>
+            <m:t xml:space="preserve">Tiempo requerido= </m:t>
+          </m:r>
+          <m:f>
+            <m:fPr>
+              <m:ctrlPr>
+                <w:rPr>
+                  <w:rFonts w:ascii="Cambria Math" w:hAnsi="Cambria Math"/>
+                  <w:i/>
+                  <w:lang w:val="es-MX"/>
+                </w:rPr>
+              </m:ctrlPr>
+            </m:fPr>
+            <m:num>
+              <m:r>
+                <w:rPr>
+                  <w:rFonts w:ascii="Cambria Math" w:hAnsi="Cambria Math"/>
+                  <w:lang w:val="es-MX"/>
+                </w:rPr>
+                <m:t>Muestras de audio</m:t>
+              </m:r>
+            </m:num>
+            <m:den>
+              <m:sSub>
+                <m:sSubPr>
+                  <m:ctrlPr>
+                    <w:rPr>
+                      <w:rFonts w:ascii="Cambria Math" w:hAnsi="Cambria Math"/>
+                      <w:i/>
+                      <w:lang w:val="es-MX"/>
+                    </w:rPr>
+                  </m:ctrlPr>
+                </m:sSubPr>
+                <m:e>
+                  <m:r>
+                    <w:rPr>
+                      <w:rFonts w:ascii="Cambria Math" w:hAnsi="Cambria Math"/>
+                      <w:lang w:val="es-MX"/>
+                    </w:rPr>
+                    <m:t>F</m:t>
+                  </m:r>
+                </m:e>
+                <m:sub>
+                  <m:r>
+                    <w:rPr>
+                      <w:rFonts w:ascii="Cambria Math" w:hAnsi="Cambria Math"/>
+                      <w:lang w:val="es-MX"/>
+                    </w:rPr>
+                    <m:t>s audio</m:t>
+                  </m:r>
+                </m:sub>
+              </m:sSub>
+            </m:den>
+          </m:f>
+          <m:r>
+            <w:rPr>
+              <w:rFonts w:ascii="Cambria Math" w:hAnsi="Cambria Math"/>
+              <w:lang w:val="es-MX"/>
+            </w:rPr>
+            <m:t>=17.4 seg</m:t>
+          </m:r>
+        </m:oMath>
+      </m:oMathPara>
+    </w:p>
+    <w:p>
+      <w:pPr>
+        <w:jc w:val="center"/>
+        <w:rPr>
+          <w:lang w:val="es-MX"/>
+        </w:rPr>
+      </w:pPr>
+    </w:p>
+    <w:p>
+      <w:pPr>
+        <w:rPr>
+          <w:lang w:val="es-MX"/>
+        </w:rPr>
+      </w:pPr>
+      <w:r>
+        <w:rPr>
+          <w:lang w:val="es-MX"/>
+        </w:rPr>
+        <w:t xml:space="preserve">Luego se </w:t>
+      </w:r>
+      <w:r>
+        <w:rPr>
+          <w:lang w:val="es-MX"/>
+        </w:rPr>
+        <w:t>probó</w:t>
+      </w:r>
+      <w:r>
+        <w:rPr>
+          <w:lang w:val="es-MX"/>
+        </w:rPr>
+        <w:t xml:space="preserve"> el algoritmo en una canción tocada únicamente por un </w:t>
+      </w:r>
+      <w:r>
+        <w:rPr>
+          <w:lang w:val="es-MX"/>
+        </w:rPr>
+        <w:t>piano. Esto</w:t>
+      </w:r>
+      <w:r>
+        <w:rPr>
+          <w:lang w:val="es-MX"/>
+        </w:rPr>
+        <w:t xml:space="preserve"> se debe a que se </w:t>
+      </w:r>
+      <w:r>
+        <w:rPr>
+          <w:lang w:val="es-MX"/>
+        </w:rPr>
+        <w:t>buscó</w:t>
+      </w:r>
+      <w:r>
+        <w:rPr>
+          <w:lang w:val="es-MX"/>
+        </w:rPr>
+        <w:t xml:space="preserve"> probar la validez del algoritmo en una canción un poco </w:t>
+      </w:r>
+      <w:r>
+        <w:rPr>
+          <w:lang w:val="es-MX"/>
+        </w:rPr>
+        <w:t>más</w:t>
+      </w:r>
+      <w:r>
+        <w:rPr>
+          <w:lang w:val="es-MX"/>
+        </w:rPr>
+        <w:t xml:space="preserve"> compleja que no </w:t>
+      </w:r>
+      <w:r>
+        <w:rPr>
+          <w:lang w:val="es-MX"/>
+        </w:rPr>
+        <w:t xml:space="preserve">posea un instrumento de percusión que claramente </w:t>
+      </w:r>
+      <w:r>
+        <w:rPr>
+          <w:lang w:val="es-MX"/>
+        </w:rPr>
+        <w:lastRenderedPageBreak/>
+        <w:t>índice los pulsos subyacentes a la canción. El resultado puede verse en ‘</w:t>
+      </w:r>
+      <w:r>
+        <w:rPr>
+          <w:lang w:val="es-MX"/>
+        </w:rPr>
+        <w:fldChar w:fldCharType="begin"/>
+      </w:r>
+      <w:r>
+        <w:rPr>
+          <w:lang w:val="es-MX"/>
+        </w:rPr>
+        <w:instrText xml:space="preserve"> REF _Ref31894653 \h </w:instrText>
+      </w:r>
+      <w:r>
+        <w:rPr>
+          <w:lang w:val="es-MX"/>
+        </w:rPr>
+      </w:r>
+      <w:r>
+        <w:rPr>
+          <w:lang w:val="es-MX"/>
+        </w:rPr>
+        <w:fldChar w:fldCharType="separate"/>
+      </w:r>
+      <w:r>
+        <w:rPr>
+          <w:lang w:val="es-MX"/>
+        </w:rPr>
+        <w:t xml:space="preserve">Figure </w:t>
+      </w:r>
+      <w:r>
+        <w:rPr>
+          <w:noProof/>
+          <w:lang w:val="es-MX"/>
+        </w:rPr>
+        <w:t>2</w:t>
+      </w:r>
+      <w:r>
+        <w:rPr>
+          <w:lang w:val="es-MX"/>
+        </w:rPr>
+        <w:fldChar w:fldCharType="end"/>
+      </w:r>
+      <w:r>
+        <w:rPr>
+          <w:lang w:val="es-MX"/>
+        </w:rPr>
+        <w:t xml:space="preserve">’, luego del transitorio el resultado del BPM es de 86, lo cual es una buena estimación ya que se considera que el BPM real de la canción es 87. Se puede ver que para </w:t>
+      </w:r>
+      <w:bookmarkStart w:id="6" w:name="_GoBack"/>
+      <w:bookmarkEnd w:id="6"/>
+      <w:r>
+        <w:rPr>
+          <w:lang w:val="es-MX"/>
+        </w:rPr>
+        <w:t>esta canción</w:t>
+      </w:r>
+      <w:r>
+        <w:rPr>
+          <w:lang w:val="es-MX"/>
+        </w:rPr>
+        <w:t xml:space="preserve"> el transitorio duro el doble que para la primera canción que tenía una batería que indicaba el ritmo.</w:t>
+      </w:r>
     </w:p>
     <w:p>
       <w:pPr>
@@ -1718,7 +3454,6 @@
           <w:sz w:val="16"/>
           <w:szCs w:val="16"/>
         </w:rPr>
-        <w:lastRenderedPageBreak/>
         <w:t xml:space="preserve">          </w:t>
       </w:r>
       <w:proofErr w:type="spellStart"/>
@@ -1844,7 +3579,7 @@
     </w:p>
     <w:p/>
     <w:sectPr>
-      <w:headerReference w:type="default" r:id="rId7"/>
+      <w:headerReference w:type="default" r:id="rId10"/>
       <w:pgSz w:w="12240" w:h="15840" w:code="1"/>
       <w:pgMar w:top="1008" w:right="936" w:bottom="1008" w:left="936" w:header="432" w:footer="432" w:gutter="0"/>
       <w:cols w:num="2" w:space="288"/>
@@ -4092,6 +5827,68 @@
       <w:contextualSpacing/>
     </w:pPr>
   </w:style>
+  <w:style w:type="paragraph" w:styleId="Descripcin">
+    <w:name w:val="caption"/>
+    <w:basedOn w:val="Normal"/>
+    <w:next w:val="Normal"/>
+    <w:unhideWhenUsed/>
+    <w:qFormat/>
+    <w:rsid w:val="00B160F8"/>
+    <w:pPr>
+      <w:spacing w:after="200"/>
+    </w:pPr>
+    <w:rPr>
+      <w:i/>
+      <w:iCs/>
+      <w:color w:val="44546A" w:themeColor="text2"/>
+      <w:sz w:val="18"/>
+      <w:szCs w:val="18"/>
+    </w:rPr>
+  </w:style>
+  <w:style w:type="character" w:styleId="nfasis">
+    <w:name w:val="Emphasis"/>
+    <w:basedOn w:val="Fuentedeprrafopredeter"/>
+    <w:qFormat/>
+    <w:rsid w:val="00B160F8"/>
+    <w:rPr>
+      <w:i/>
+      <w:iCs/>
+    </w:rPr>
+  </w:style>
+  <w:style w:type="paragraph" w:styleId="Subttulo">
+    <w:name w:val="Subtitle"/>
+    <w:basedOn w:val="Normal"/>
+    <w:next w:val="Normal"/>
+    <w:link w:val="SubttuloCar"/>
+    <w:qFormat/>
+    <w:rsid w:val="00C01570"/>
+    <w:pPr>
+      <w:numPr>
+        <w:ilvl w:val="1"/>
+      </w:numPr>
+      <w:spacing w:after="160"/>
+    </w:pPr>
+    <w:rPr>
+      <w:rFonts w:asciiTheme="minorHAnsi" w:eastAsiaTheme="minorEastAsia" w:hAnsiTheme="minorHAnsi" w:cstheme="minorBidi"/>
+      <w:color w:val="5A5A5A" w:themeColor="text1" w:themeTint="A5"/>
+      <w:spacing w:val="15"/>
+      <w:sz w:val="22"/>
+      <w:szCs w:val="22"/>
+    </w:rPr>
+  </w:style>
+  <w:style w:type="character" w:customStyle="1" w:styleId="SubttuloCar">
+    <w:name w:val="Subtítulo Car"/>
+    <w:basedOn w:val="Fuentedeprrafopredeter"/>
+    <w:link w:val="Subttulo"/>
+    <w:rsid w:val="00C01570"/>
+    <w:rPr>
+      <w:rFonts w:asciiTheme="minorHAnsi" w:eastAsiaTheme="minorEastAsia" w:hAnsiTheme="minorHAnsi" w:cstheme="minorBidi"/>
+      <w:color w:val="5A5A5A" w:themeColor="text1" w:themeTint="A5"/>
+      <w:spacing w:val="15"/>
+      <w:sz w:val="22"/>
+      <w:szCs w:val="22"/>
+    </w:rPr>
+  </w:style>
 </w:styles>
 </file>
 
@@ -4354,4 +6151,16 @@
     </a:ext>
   </a:extLst>
 </a:theme>
+</file>
+
+<file path=customXml/item1.xml><?xml version="1.0" encoding="utf-8"?>
+<b:Sources xmlns:b="http://schemas.openxmlformats.org/officeDocument/2006/bibliography" xmlns="http://schemas.openxmlformats.org/officeDocument/2006/bibliography" SelectedStyle="\APASixthEditionOfficeOnline.xsl" StyleName="APA" Version="6"/>
+</file>
+
+<file path=customXml/itemProps1.xml><?xml version="1.0" encoding="utf-8"?>
+<ds:datastoreItem xmlns:ds="http://schemas.openxmlformats.org/officeDocument/2006/customXml" ds:itemID="{40AA6BF5-50A0-4BB7-B188-1B4FFAD2CA39}">
+  <ds:schemaRefs>
+    <ds:schemaRef ds:uri="http://schemas.openxmlformats.org/officeDocument/2006/bibliography"/>
+  </ds:schemaRefs>
+</ds:datastoreItem>
 </file>
</xml_diff>